<commit_message>
Add date range information to templates
</commit_message>
<xml_diff>
--- a/lib/assets/cat_a.docx
+++ b/lib/assets/cat_a.docx
@@ -1336,9 +1336,81 @@
       <w:pPr>
         <w:rPr>
           <w:rFonts w:ascii="Arial" w:hAnsi="Arial" w:cs="Arial"/>
-          <w:szCs w:val="24"/>
-        </w:rPr>
-      </w:pPr>
+          <w:color w:val="000000" w:themeColor="text1"/>
+          <w:szCs w:val="24"/>
+          <w14:textOutline w14:w="0" w14:cap="flat" w14:cmpd="sng" w14:algn="ctr">
+            <w14:noFill/>
+            <w14:prstDash w14:val="solid"/>
+            <w14:round/>
+          </w14:textOutline>
+        </w:rPr>
+      </w:pPr>
+      <w:r>
+        <w:rPr>
+          <w:rFonts w:ascii="Arial" w:hAnsi="Arial"/>
+          <w:color w:val="000000" w:themeColor="text1"/>
+          <w:szCs w:val="24"/>
+          <w14:textOutline w14:w="0" w14:cap="flat" w14:cmpd="sng" w14:algn="ctr">
+            <w14:noFill/>
+            <w14:prstDash w14:val="solid"/>
+            <w14:round/>
+          </w14:textOutline>
+        </w:rPr>
+        <w:fldChar w:fldCharType="begin"/>
+      </w:r>
+      <w:r>
+        <w:rPr>
+          <w:rFonts w:ascii="Arial" w:hAnsi="Arial"/>
+          <w:color w:val="000000" w:themeColor="text1"/>
+          <w:szCs w:val="24"/>
+          <w14:textOutline w14:w="0" w14:cap="flat" w14:cmpd="sng" w14:algn="ctr">
+            <w14:noFill/>
+            <w14:prstDash w14:val="solid"/>
+            <w14:round/>
+          </w14:textOutline>
+        </w:rPr>
+        <w:instrText xml:space="preserve"> MERGEFIELD =date_range \* MERGEFORMAT </w:instrText>
+      </w:r>
+      <w:r>
+        <w:rPr>
+          <w:rFonts w:ascii="Arial" w:hAnsi="Arial"/>
+          <w:color w:val="000000" w:themeColor="text1"/>
+          <w:szCs w:val="24"/>
+          <w14:textOutline w14:w="0" w14:cap="flat" w14:cmpd="sng" w14:algn="ctr">
+            <w14:noFill/>
+            <w14:prstDash w14:val="solid"/>
+            <w14:round/>
+          </w14:textOutline>
+        </w:rPr>
+        <w:fldChar w:fldCharType="separate"/>
+      </w:r>
+      <w:r>
+        <w:rPr>
+          <w:rFonts w:ascii="Arial" w:hAnsi="Arial"/>
+          <w:noProof/>
+          <w:color w:val="000000" w:themeColor="text1"/>
+          <w:szCs w:val="24"/>
+          <w14:textOutline w14:w="0" w14:cap="flat" w14:cmpd="sng" w14:algn="ctr">
+            <w14:noFill/>
+            <w14:prstDash w14:val="solid"/>
+            <w14:round/>
+          </w14:textOutline>
+        </w:rPr>
+        <w:t>«=date_range»</w:t>
+      </w:r>
+      <w:r>
+        <w:rPr>
+          <w:rFonts w:ascii="Arial" w:hAnsi="Arial"/>
+          <w:color w:val="000000" w:themeColor="text1"/>
+          <w:szCs w:val="24"/>
+          <w14:textOutline w14:w="0" w14:cap="flat" w14:cmpd="sng" w14:algn="ctr">
+            <w14:noFill/>
+            <w14:prstDash w14:val="solid"/>
+            <w14:round/>
+          </w14:textOutline>
+        </w:rPr>
+        <w:fldChar w:fldCharType="end"/>
+      </w:r>
     </w:p>
     <w:p>
       <w:pPr>

</xml_diff>

<commit_message>
CDPT-411 Add date range information to templates (#2128)
</commit_message>
<xml_diff>
--- a/lib/assets/cat_a.docx
+++ b/lib/assets/cat_a.docx
@@ -1336,9 +1336,81 @@
       <w:pPr>
         <w:rPr>
           <w:rFonts w:ascii="Arial" w:hAnsi="Arial" w:cs="Arial"/>
-          <w:szCs w:val="24"/>
-        </w:rPr>
-      </w:pPr>
+          <w:color w:val="000000" w:themeColor="text1"/>
+          <w:szCs w:val="24"/>
+          <w14:textOutline w14:w="0" w14:cap="flat" w14:cmpd="sng" w14:algn="ctr">
+            <w14:noFill/>
+            <w14:prstDash w14:val="solid"/>
+            <w14:round/>
+          </w14:textOutline>
+        </w:rPr>
+      </w:pPr>
+      <w:r>
+        <w:rPr>
+          <w:rFonts w:ascii="Arial" w:hAnsi="Arial"/>
+          <w:color w:val="000000" w:themeColor="text1"/>
+          <w:szCs w:val="24"/>
+          <w14:textOutline w14:w="0" w14:cap="flat" w14:cmpd="sng" w14:algn="ctr">
+            <w14:noFill/>
+            <w14:prstDash w14:val="solid"/>
+            <w14:round/>
+          </w14:textOutline>
+        </w:rPr>
+        <w:fldChar w:fldCharType="begin"/>
+      </w:r>
+      <w:r>
+        <w:rPr>
+          <w:rFonts w:ascii="Arial" w:hAnsi="Arial"/>
+          <w:color w:val="000000" w:themeColor="text1"/>
+          <w:szCs w:val="24"/>
+          <w14:textOutline w14:w="0" w14:cap="flat" w14:cmpd="sng" w14:algn="ctr">
+            <w14:noFill/>
+            <w14:prstDash w14:val="solid"/>
+            <w14:round/>
+          </w14:textOutline>
+        </w:rPr>
+        <w:instrText xml:space="preserve"> MERGEFIELD =date_range \* MERGEFORMAT </w:instrText>
+      </w:r>
+      <w:r>
+        <w:rPr>
+          <w:rFonts w:ascii="Arial" w:hAnsi="Arial"/>
+          <w:color w:val="000000" w:themeColor="text1"/>
+          <w:szCs w:val="24"/>
+          <w14:textOutline w14:w="0" w14:cap="flat" w14:cmpd="sng" w14:algn="ctr">
+            <w14:noFill/>
+            <w14:prstDash w14:val="solid"/>
+            <w14:round/>
+          </w14:textOutline>
+        </w:rPr>
+        <w:fldChar w:fldCharType="separate"/>
+      </w:r>
+      <w:r>
+        <w:rPr>
+          <w:rFonts w:ascii="Arial" w:hAnsi="Arial"/>
+          <w:noProof/>
+          <w:color w:val="000000" w:themeColor="text1"/>
+          <w:szCs w:val="24"/>
+          <w14:textOutline w14:w="0" w14:cap="flat" w14:cmpd="sng" w14:algn="ctr">
+            <w14:noFill/>
+            <w14:prstDash w14:val="solid"/>
+            <w14:round/>
+          </w14:textOutline>
+        </w:rPr>
+        <w:t>«=date_range»</w:t>
+      </w:r>
+      <w:r>
+        <w:rPr>
+          <w:rFonts w:ascii="Arial" w:hAnsi="Arial"/>
+          <w:color w:val="000000" w:themeColor="text1"/>
+          <w:szCs w:val="24"/>
+          <w14:textOutline w14:w="0" w14:cap="flat" w14:cmpd="sng" w14:algn="ctr">
+            <w14:noFill/>
+            <w14:prstDash w14:val="solid"/>
+            <w14:round/>
+          </w14:textOutline>
+        </w:rPr>
+        <w:fldChar w:fldCharType="end"/>
+      </w:r>
     </w:p>
     <w:p>
       <w:pPr>

</xml_diff>

<commit_message>
Update addressee used in templates
</commit_message>
<xml_diff>
--- a/lib/assets/cat_a.docx
+++ b/lib/assets/cat_a.docx
@@ -502,6 +502,7 @@
                   <w:pPr>
                     <w:rPr>
                       <w:rFonts w:ascii="Arial" w:hAnsi="Arial" w:cs="Arial"/>
+                      <w:szCs w:val="24"/>
                     </w:rPr>
                   </w:pPr>
                   <w:r>
@@ -514,7 +515,57 @@
                     <w:rPr>
                       <w:rFonts w:ascii="Arial" w:hAnsi="Arial" w:cs="Arial"/>
                     </w:rPr>
-                    <w:t xml:space="preserve"> Stuart Freed </w:t>
+                    <w:t xml:space="preserve"> </w:t>
+                  </w:r>
+                  <w:r>
+                    <w:rPr>
+                      <w:rFonts w:ascii="Arial" w:hAnsi="Arial" w:cs="Arial"/>
+                      <w:szCs w:val="24"/>
+                    </w:rPr>
+                    <w:fldChar w:fldCharType="begin"/>
+                  </w:r>
+                  <w:r>
+                    <w:rPr>
+                      <w:rFonts w:ascii="Arial" w:hAnsi="Arial" w:cs="Arial"/>
+                      <w:szCs w:val="24"/>
+                    </w:rPr>
+                    <w:instrText xml:space="preserve"> MERGEFIELD =</w:instrText>
+                  </w:r>
+                  <w:r>
+                    <w:rPr>
+                      <w:rFonts w:ascii="Arial" w:hAnsi="Arial" w:cs="Arial"/>
+                      <w:szCs w:val="24"/>
+                    </w:rPr>
+                    <w:instrText>addressee_location</w:instrText>
+                  </w:r>
+                  <w:r>
+                    <w:rPr>
+                      <w:rFonts w:ascii="Arial" w:hAnsi="Arial" w:cs="Arial"/>
+                      <w:szCs w:val="24"/>
+                    </w:rPr>
+                    <w:instrText xml:space="preserve"> \* MERGEFORMAT </w:instrText>
+                  </w:r>
+                  <w:r>
+                    <w:rPr>
+                      <w:rFonts w:ascii="Arial" w:hAnsi="Arial" w:cs="Arial"/>
+                      <w:szCs w:val="24"/>
+                    </w:rPr>
+                    <w:fldChar w:fldCharType="separate"/>
+                  </w:r>
+                  <w:r>
+                    <w:rPr>
+                      <w:rFonts w:ascii="Arial" w:hAnsi="Arial" w:cs="Arial"/>
+                      <w:noProof/>
+                      <w:szCs w:val="24"/>
+                    </w:rPr>
+                    <w:t>«=addressee_location»</w:t>
+                  </w:r>
+                  <w:r>
+                    <w:rPr>
+                      <w:rFonts w:ascii="Arial" w:hAnsi="Arial" w:cs="Arial"/>
+                      <w:szCs w:val="24"/>
+                    </w:rPr>
+                    <w:fldChar w:fldCharType="end"/>
                   </w:r>
                 </w:p>
                 <w:p>
@@ -523,24 +574,6 @@
                       <w:rFonts w:ascii="Arial" w:hAnsi="Arial" w:cs="Arial"/>
                     </w:rPr>
                   </w:pPr>
-                  <w:r>
-                    <w:rPr>
-                      <w:rFonts w:ascii="Arial" w:hAnsi="Arial" w:cs="Arial"/>
-                    </w:rPr>
-                    <w:t xml:space="preserve">     </w:t>
-                  </w:r>
-                  <w:r>
-                    <w:rPr>
-                      <w:rFonts w:ascii="Arial" w:hAnsi="Arial" w:cs="Arial"/>
-                    </w:rPr>
-                    <w:t xml:space="preserve">    </w:t>
-                  </w:r>
-                  <w:r>
-                    <w:rPr>
-                      <w:rFonts w:ascii="Arial" w:hAnsi="Arial" w:cs="Arial"/>
-                    </w:rPr>
-                    <w:t>Cat A Unit</w:t>
-                  </w:r>
                 </w:p>
               </w:tc>
               <w:tc>

</xml_diff>

<commit_message>
CDPT-429 Update template with details from address book (#2151)
</commit_message>
<xml_diff>
--- a/lib/assets/cat_a.docx
+++ b/lib/assets/cat_a.docx
@@ -502,6 +502,7 @@
                   <w:pPr>
                     <w:rPr>
                       <w:rFonts w:ascii="Arial" w:hAnsi="Arial" w:cs="Arial"/>
+                      <w:szCs w:val="24"/>
                     </w:rPr>
                   </w:pPr>
                   <w:r>
@@ -514,7 +515,57 @@
                     <w:rPr>
                       <w:rFonts w:ascii="Arial" w:hAnsi="Arial" w:cs="Arial"/>
                     </w:rPr>
-                    <w:t xml:space="preserve"> Stuart Freed </w:t>
+                    <w:t xml:space="preserve"> </w:t>
+                  </w:r>
+                  <w:r>
+                    <w:rPr>
+                      <w:rFonts w:ascii="Arial" w:hAnsi="Arial" w:cs="Arial"/>
+                      <w:szCs w:val="24"/>
+                    </w:rPr>
+                    <w:fldChar w:fldCharType="begin"/>
+                  </w:r>
+                  <w:r>
+                    <w:rPr>
+                      <w:rFonts w:ascii="Arial" w:hAnsi="Arial" w:cs="Arial"/>
+                      <w:szCs w:val="24"/>
+                    </w:rPr>
+                    <w:instrText xml:space="preserve"> MERGEFIELD =</w:instrText>
+                  </w:r>
+                  <w:r>
+                    <w:rPr>
+                      <w:rFonts w:ascii="Arial" w:hAnsi="Arial" w:cs="Arial"/>
+                      <w:szCs w:val="24"/>
+                    </w:rPr>
+                    <w:instrText>addressee_location</w:instrText>
+                  </w:r>
+                  <w:r>
+                    <w:rPr>
+                      <w:rFonts w:ascii="Arial" w:hAnsi="Arial" w:cs="Arial"/>
+                      <w:szCs w:val="24"/>
+                    </w:rPr>
+                    <w:instrText xml:space="preserve"> \* MERGEFORMAT </w:instrText>
+                  </w:r>
+                  <w:r>
+                    <w:rPr>
+                      <w:rFonts w:ascii="Arial" w:hAnsi="Arial" w:cs="Arial"/>
+                      <w:szCs w:val="24"/>
+                    </w:rPr>
+                    <w:fldChar w:fldCharType="separate"/>
+                  </w:r>
+                  <w:r>
+                    <w:rPr>
+                      <w:rFonts w:ascii="Arial" w:hAnsi="Arial" w:cs="Arial"/>
+                      <w:noProof/>
+                      <w:szCs w:val="24"/>
+                    </w:rPr>
+                    <w:t>«=addressee_location»</w:t>
+                  </w:r>
+                  <w:r>
+                    <w:rPr>
+                      <w:rFonts w:ascii="Arial" w:hAnsi="Arial" w:cs="Arial"/>
+                      <w:szCs w:val="24"/>
+                    </w:rPr>
+                    <w:fldChar w:fldCharType="end"/>
                   </w:r>
                 </w:p>
                 <w:p>
@@ -523,24 +574,6 @@
                       <w:rFonts w:ascii="Arial" w:hAnsi="Arial" w:cs="Arial"/>
                     </w:rPr>
                   </w:pPr>
-                  <w:r>
-                    <w:rPr>
-                      <w:rFonts w:ascii="Arial" w:hAnsi="Arial" w:cs="Arial"/>
-                    </w:rPr>
-                    <w:t xml:space="preserve">     </w:t>
-                  </w:r>
-                  <w:r>
-                    <w:rPr>
-                      <w:rFonts w:ascii="Arial" w:hAnsi="Arial" w:cs="Arial"/>
-                    </w:rPr>
-                    <w:t xml:space="preserve">    </w:t>
-                  </w:r>
-                  <w:r>
-                    <w:rPr>
-                      <w:rFonts w:ascii="Arial" w:hAnsi="Arial" w:cs="Arial"/>
-                    </w:rPr>
-                    <w:t>Cat A Unit</w:t>
-                  </w:r>
                 </w:p>
               </w:tc>
               <w:tc>

</xml_diff>

<commit_message>
CDPT-326 Select Establishment for Data Request (#2150)
</commit_message>
<xml_diff>
--- a/lib/assets/cat_a.docx
+++ b/lib/assets/cat_a.docx
@@ -502,6 +502,7 @@
                   <w:pPr>
                     <w:rPr>
                       <w:rFonts w:ascii="Arial" w:hAnsi="Arial" w:cs="Arial"/>
+                      <w:szCs w:val="24"/>
                     </w:rPr>
                   </w:pPr>
                   <w:r>
@@ -514,7 +515,57 @@
                     <w:rPr>
                       <w:rFonts w:ascii="Arial" w:hAnsi="Arial" w:cs="Arial"/>
                     </w:rPr>
-                    <w:t xml:space="preserve"> Stuart Freed </w:t>
+                    <w:t xml:space="preserve"> </w:t>
+                  </w:r>
+                  <w:r>
+                    <w:rPr>
+                      <w:rFonts w:ascii="Arial" w:hAnsi="Arial" w:cs="Arial"/>
+                      <w:szCs w:val="24"/>
+                    </w:rPr>
+                    <w:fldChar w:fldCharType="begin"/>
+                  </w:r>
+                  <w:r>
+                    <w:rPr>
+                      <w:rFonts w:ascii="Arial" w:hAnsi="Arial" w:cs="Arial"/>
+                      <w:szCs w:val="24"/>
+                    </w:rPr>
+                    <w:instrText xml:space="preserve"> MERGEFIELD =</w:instrText>
+                  </w:r>
+                  <w:r>
+                    <w:rPr>
+                      <w:rFonts w:ascii="Arial" w:hAnsi="Arial" w:cs="Arial"/>
+                      <w:szCs w:val="24"/>
+                    </w:rPr>
+                    <w:instrText>addressee_location</w:instrText>
+                  </w:r>
+                  <w:r>
+                    <w:rPr>
+                      <w:rFonts w:ascii="Arial" w:hAnsi="Arial" w:cs="Arial"/>
+                      <w:szCs w:val="24"/>
+                    </w:rPr>
+                    <w:instrText xml:space="preserve"> \* MERGEFORMAT </w:instrText>
+                  </w:r>
+                  <w:r>
+                    <w:rPr>
+                      <w:rFonts w:ascii="Arial" w:hAnsi="Arial" w:cs="Arial"/>
+                      <w:szCs w:val="24"/>
+                    </w:rPr>
+                    <w:fldChar w:fldCharType="separate"/>
+                  </w:r>
+                  <w:r>
+                    <w:rPr>
+                      <w:rFonts w:ascii="Arial" w:hAnsi="Arial" w:cs="Arial"/>
+                      <w:noProof/>
+                      <w:szCs w:val="24"/>
+                    </w:rPr>
+                    <w:t>«=addressee_location»</w:t>
+                  </w:r>
+                  <w:r>
+                    <w:rPr>
+                      <w:rFonts w:ascii="Arial" w:hAnsi="Arial" w:cs="Arial"/>
+                      <w:szCs w:val="24"/>
+                    </w:rPr>
+                    <w:fldChar w:fldCharType="end"/>
                   </w:r>
                 </w:p>
                 <w:p>
@@ -523,24 +574,6 @@
                       <w:rFonts w:ascii="Arial" w:hAnsi="Arial" w:cs="Arial"/>
                     </w:rPr>
                   </w:pPr>
-                  <w:r>
-                    <w:rPr>
-                      <w:rFonts w:ascii="Arial" w:hAnsi="Arial" w:cs="Arial"/>
-                    </w:rPr>
-                    <w:t xml:space="preserve">     </w:t>
-                  </w:r>
-                  <w:r>
-                    <w:rPr>
-                      <w:rFonts w:ascii="Arial" w:hAnsi="Arial" w:cs="Arial"/>
-                    </w:rPr>
-                    <w:t xml:space="preserve">    </w:t>
-                  </w:r>
-                  <w:r>
-                    <w:rPr>
-                      <w:rFonts w:ascii="Arial" w:hAnsi="Arial" w:cs="Arial"/>
-                    </w:rPr>
-                    <w:t>Cat A Unit</w:t>
-                  </w:r>
                 </w:p>
               </w:tc>
               <w:tc>

</xml_diff>

<commit_message>
cat A updated with telephone number
</commit_message>
<xml_diff>
--- a/lib/assets/cat_a.docx
+++ b/lib/assets/cat_a.docx
@@ -391,6 +391,39 @@
                       <w:szCs w:val="22"/>
                     </w:rPr>
                   </w:pPr>
+                </w:p>
+                <w:p>
+                  <w:pPr>
+                    <w:overflowPunct w:val="0"/>
+                    <w:autoSpaceDE w:val="0"/>
+                    <w:autoSpaceDN w:val="0"/>
+                    <w:adjustRightInd w:val="0"/>
+                    <w:spacing w:line="220" w:lineRule="exact"/>
+                    <w:rPr>
+                      <w:rFonts w:ascii="Arial" w:hAnsi="Arial" w:cs="Arial"/>
+                      <w:b/>
+                      <w:sz w:val="22"/>
+                      <w:lang w:val="de-DE"/>
+                    </w:rPr>
+                  </w:pPr>
+                  <w:r>
+                    <w:rPr>
+                      <w:rFonts w:ascii="Arial" w:hAnsi="Arial" w:cs="Arial"/>
+                      <w:b/>
+                      <w:sz w:val="22"/>
+                      <w:lang w:val="de-DE"/>
+                    </w:rPr>
+                    <w:t xml:space="preserve">T  </w:t>
+                  </w:r>
+                  <w:r>
+                    <w:rPr>
+                      <w:rFonts w:ascii="Arial" w:hAnsi="Arial" w:cs="Arial"/>
+                      <w:bCs/>
+                      <w:sz w:val="22"/>
+                      <w:lang w:val="de-DE"/>
+                    </w:rPr>
+                    <w:t>01283 496 136</w:t>
+                  </w:r>
                 </w:p>
                 <w:p>
                   <w:pPr>

</xml_diff>

<commit_message>
Update templates with tel number (#2243)
* cat A updated with telephone number

* cctv updated with tel number

* cross border updated with tel number

* mappa updated with tel number

* pdp updated with tel number

* prison updated with tel number

* probation updated with tel number

* security updated with tel number

* telephone updated with tel number
</commit_message>
<xml_diff>
--- a/lib/assets/cat_a.docx
+++ b/lib/assets/cat_a.docx
@@ -391,6 +391,39 @@
                       <w:szCs w:val="22"/>
                     </w:rPr>
                   </w:pPr>
+                </w:p>
+                <w:p>
+                  <w:pPr>
+                    <w:overflowPunct w:val="0"/>
+                    <w:autoSpaceDE w:val="0"/>
+                    <w:autoSpaceDN w:val="0"/>
+                    <w:adjustRightInd w:val="0"/>
+                    <w:spacing w:line="220" w:lineRule="exact"/>
+                    <w:rPr>
+                      <w:rFonts w:ascii="Arial" w:hAnsi="Arial" w:cs="Arial"/>
+                      <w:b/>
+                      <w:sz w:val="22"/>
+                      <w:lang w:val="de-DE"/>
+                    </w:rPr>
+                  </w:pPr>
+                  <w:r>
+                    <w:rPr>
+                      <w:rFonts w:ascii="Arial" w:hAnsi="Arial" w:cs="Arial"/>
+                      <w:b/>
+                      <w:sz w:val="22"/>
+                      <w:lang w:val="de-DE"/>
+                    </w:rPr>
+                    <w:t xml:space="preserve">T  </w:t>
+                  </w:r>
+                  <w:r>
+                    <w:rPr>
+                      <w:rFonts w:ascii="Arial" w:hAnsi="Arial" w:cs="Arial"/>
+                      <w:bCs/>
+                      <w:sz w:val="22"/>
+                      <w:lang w:val="de-DE"/>
+                    </w:rPr>
+                    <w:t>01283 496 136</w:t>
+                  </w:r>
                 </w:p>
                 <w:p>
                   <w:pPr>

</xml_diff>